<commit_message>
Updated LJ 2 with GitHub Link
</commit_message>
<xml_diff>
--- a/Learning Journal 2.docx
+++ b/Learning Journal 2.docx
@@ -53,6 +53,26 @@
       <w:r>
         <w:t xml:space="preserve"> </w:t>
       </w:r>
+      <w:hyperlink r:id="rId5" w:history="1">
+        <w:r>
+          <w:rPr>
+            <w:rStyle w:val="Hyperlink"/>
+          </w:rPr>
+          <w:t>https://github.com/devang-1910/SOEN</w:t>
+        </w:r>
+        <w:r>
+          <w:rPr>
+            <w:rStyle w:val="Hyperlink"/>
+          </w:rPr>
+          <w:t xml:space="preserve"> </w:t>
+        </w:r>
+        <w:r>
+          <w:rPr>
+            <w:rStyle w:val="Hyperlink"/>
+          </w:rPr>
+          <w:t>6841/blob/main/Learning%20Journal%202.docx</w:t>
+        </w:r>
+      </w:hyperlink>
     </w:p>
     <w:p>
       <w:pPr>
@@ -869,7 +889,16 @@
                 <w:szCs w:val="20"/>
                 <w:lang w:val="en-IN"/>
               </w:rPr>
-              <w:t>, prompting me to rethink how I approach project scheduling.</w:t>
+              <w:t xml:space="preserve">, prompting me to rethink how I approach </w:t>
+            </w:r>
+            <w:r>
+              <w:rPr>
+                <w:sz w:val="20"/>
+                <w:szCs w:val="20"/>
+                <w:lang w:val="en-IN"/>
+              </w:rPr>
+              <w:lastRenderedPageBreak/>
+              <w:t>project scheduling.</w:t>
             </w:r>
           </w:p>
           <w:p>
@@ -1138,24 +1167,26 @@
                 <w:szCs w:val="20"/>
                 <w:lang w:val="en-IN"/>
               </w:rPr>
-              <w:t>estimating task durations and dependencies in Work Breakdown Structure (WBS) was difficult.</w:t>
-            </w:r>
-            <w:r>
-              <w:rPr>
-                <w:sz w:val="20"/>
-                <w:szCs w:val="20"/>
-                <w:lang w:val="en-IN"/>
-              </w:rPr>
-              <w:t xml:space="preserve"> Theoretical models </w:t>
-            </w:r>
-            <w:r>
-              <w:rPr>
+              <w:t xml:space="preserve">estimating task durations and dependencies in Work Breakdown </w:t>
+            </w:r>
+            <w:r>
+              <w:rPr>
+                <w:b/>
+                <w:bCs/>
                 <w:sz w:val="20"/>
                 <w:szCs w:val="20"/>
                 <w:lang w:val="en-IN"/>
               </w:rPr>
               <w:lastRenderedPageBreak/>
-              <w:t>assume linear progress, but real projects face delays due to unforeseen complexities. An example is when integrating third-party APIs, where dependencies on external vendors can introduce unpredictable delays.</w:t>
+              <w:t>Structure (WBS) was difficult.</w:t>
+            </w:r>
+            <w:r>
+              <w:rPr>
+                <w:sz w:val="20"/>
+                <w:szCs w:val="20"/>
+                <w:lang w:val="en-IN"/>
+              </w:rPr>
+              <w:t xml:space="preserve"> Theoretical models assume linear progress, but real projects face delays due to unforeseen complexities. An example is when integrating third-party APIs, where dependencies on external vendors can introduce unpredictable delays.</w:t>
             </w:r>
           </w:p>
           <w:p>
@@ -1535,27 +1566,7 @@
                 <w:szCs w:val="20"/>
                 <w:lang w:val="en-IN"/>
               </w:rPr>
-              <w:t xml:space="preserve">experimenting with scheduling exercises and </w:t>
-            </w:r>
-            <w:r>
-              <w:rPr>
-                <w:b/>
-                <w:bCs/>
-                <w:sz w:val="20"/>
-                <w:szCs w:val="20"/>
-                <w:lang w:val="en-IN"/>
-              </w:rPr>
-              <w:t>analysing</w:t>
-            </w:r>
-            <w:r>
-              <w:rPr>
-                <w:b/>
-                <w:bCs/>
-                <w:sz w:val="20"/>
-                <w:szCs w:val="20"/>
-                <w:lang w:val="en-IN"/>
-              </w:rPr>
-              <w:t xml:space="preserve"> more case studies on CM failures and successes</w:t>
+              <w:t>experimenting with scheduling exercises and analysing more case studies on CM failures and successes</w:t>
             </w:r>
             <w:r>
               <w:rPr>
@@ -6274,6 +6285,7 @@
   <w:style w:type="character" w:default="1" w:styleId="DefaultParagraphFont">
     <w:name w:val="Default Paragraph Font"/>
     <w:uiPriority w:val="1"/>
+    <w:semiHidden/>
     <w:unhideWhenUsed/>
   </w:style>
   <w:style w:type="table" w:default="1" w:styleId="TableNormal">

</xml_diff>